<commit_message>
changes for part 2 and 3 of the requirements. Added Strategy pattern and more responses about movies, actors, and directors
</commit_message>
<xml_diff>
--- a/chatbot/docs/Chatbot Final Project.docx
+++ b/chatbot/docs/Chatbot Final Project.docx
@@ -752,8 +752,6 @@
         </w:rPr>
         <w:t>The controller is the observer while the input view, output view, and model are the observed.</w:t>
       </w:r>
-      <w:bookmarkStart w:id="5" w:name="_GoBack"/>
-      <w:bookmarkEnd w:id="5"/>
     </w:p>
     <w:p>
       <w:pPr>
@@ -792,7 +790,7 @@
           <v:shape id="_x0000_i1025" type="#_x0000_t75" style="width:469.5pt;height:372.75pt" o:ole="">
             <v:imagedata r:id="rId20" o:title=""/>
           </v:shape>
-          <o:OLEObject Type="Embed" ProgID="Visio.Drawing.15" ShapeID="_x0000_i1025" DrawAspect="Content" ObjectID="_1588755237" r:id="rId21"/>
+          <o:OLEObject Type="Embed" ProgID="Visio.Drawing.15" ShapeID="_x0000_i1025" DrawAspect="Content" ObjectID="_1588772636" r:id="rId21"/>
         </w:object>
       </w:r>
     </w:p>
@@ -804,13 +802,37 @@
           <w:lang w:val="en-GB"/>
         </w:rPr>
       </w:pPr>
-      <w:bookmarkStart w:id="6" w:name="_Toc515010300"/>
+      <w:bookmarkStart w:id="5" w:name="_Toc515010300"/>
       <w:r>
         <w:rPr>
           <w:lang w:val="en-GB"/>
         </w:rPr>
         <w:lastRenderedPageBreak/>
         <w:t>Strategy</w:t>
+      </w:r>
+      <w:bookmarkEnd w:id="5"/>
+    </w:p>
+    <w:p>
+      <w:pPr>
+        <w:rPr>
+          <w:lang w:val="en-GB"/>
+        </w:rPr>
+      </w:pPr>
+    </w:p>
+    <w:p>
+      <w:pPr>
+        <w:pStyle w:val="Heading3"/>
+        <w:ind w:firstLine="360"/>
+        <w:rPr>
+          <w:lang w:val="en-GB"/>
+        </w:rPr>
+      </w:pPr>
+      <w:bookmarkStart w:id="6" w:name="_Toc515010302"/>
+      <w:r>
+        <w:rPr>
+          <w:lang w:val="en-GB"/>
+        </w:rPr>
+        <w:t>State</w:t>
       </w:r>
       <w:bookmarkEnd w:id="6"/>
     </w:p>
@@ -820,22 +842,14 @@
           <w:lang w:val="en-GB"/>
         </w:rPr>
       </w:pPr>
-    </w:p>
-    <w:p>
-      <w:pPr>
-        <w:pStyle w:val="Heading3"/>
-        <w:ind w:firstLine="360"/>
-        <w:rPr>
-          <w:lang w:val="en-GB"/>
-        </w:rPr>
-      </w:pPr>
-      <w:bookmarkStart w:id="7" w:name="_Toc515010301"/>
-      <w:r>
-        <w:rPr>
-          <w:lang w:val="en-GB"/>
-        </w:rPr>
-        <w:t>Singleton</w:t>
-      </w:r>
+      <w:r>
+        <w:rPr>
+          <w:lang w:val="en-GB"/>
+        </w:rPr>
+        <w:tab/>
+        <w:t>The state pattern was used inside of the MVC by way of the controller. As the input view and the model sent events to the controller the state of the chatbot is updated inside of the controller.</w:t>
+      </w:r>
+      <w:bookmarkStart w:id="7" w:name="_GoBack"/>
       <w:bookmarkEnd w:id="7"/>
     </w:p>
     <w:p>
@@ -844,89 +858,6 @@
           <w:lang w:val="en-GB"/>
         </w:rPr>
       </w:pPr>
-      <w:r>
-        <w:rPr>
-          <w:lang w:val="en-GB"/>
-        </w:rPr>
-        <w:tab/>
-        <w:t>The singleton pattern was used to implement a sing</w:t>
-      </w:r>
-      <w:r>
-        <w:rPr>
-          <w:lang w:val="en-GB"/>
-        </w:rPr>
-        <w:t xml:space="preserve">le instance of the </w:t>
-      </w:r>
-      <w:proofErr w:type="spellStart"/>
-      <w:r>
-        <w:rPr>
-          <w:lang w:val="en-GB"/>
-        </w:rPr>
-        <w:t>Chatb</w:t>
-      </w:r>
-      <w:r>
-        <w:rPr>
-          <w:lang w:val="en-GB"/>
-        </w:rPr>
-        <w:t>otStateMachine</w:t>
-      </w:r>
-      <w:proofErr w:type="spellEnd"/>
-      <w:r>
-        <w:rPr>
-          <w:lang w:val="en-GB"/>
-        </w:rPr>
-        <w:t xml:space="preserve">. This allows anywhere the </w:t>
-      </w:r>
-      <w:proofErr w:type="spellStart"/>
-      <w:r>
-        <w:rPr>
-          <w:lang w:val="en-GB"/>
-        </w:rPr>
-        <w:t>ChatbotStateMachine</w:t>
-      </w:r>
-      <w:proofErr w:type="spellEnd"/>
-      <w:r>
-        <w:rPr>
-          <w:lang w:val="en-GB"/>
-        </w:rPr>
-        <w:t xml:space="preserve"> </w:t>
-      </w:r>
-      <w:r>
-        <w:rPr>
-          <w:lang w:val="en-GB"/>
-        </w:rPr>
-        <w:t xml:space="preserve">is </w:t>
-      </w:r>
-      <w:r>
-        <w:rPr>
-          <w:lang w:val="en-GB"/>
-        </w:rPr>
-        <w:t xml:space="preserve">referenced to know the current state of the chatbot. </w:t>
-      </w:r>
-    </w:p>
-    <w:p>
-      <w:pPr>
-        <w:rPr>
-          <w:lang w:val="en-GB"/>
-        </w:rPr>
-      </w:pPr>
-    </w:p>
-    <w:p>
-      <w:pPr>
-        <w:pStyle w:val="Heading3"/>
-        <w:ind w:firstLine="360"/>
-        <w:rPr>
-          <w:lang w:val="en-GB"/>
-        </w:rPr>
-      </w:pPr>
-      <w:bookmarkStart w:id="8" w:name="_Toc515010302"/>
-      <w:r>
-        <w:rPr>
-          <w:lang w:val="en-GB"/>
-        </w:rPr>
-        <w:t>State</w:t>
-      </w:r>
-      <w:bookmarkEnd w:id="8"/>
     </w:p>
     <w:p>
       <w:pPr>
@@ -1027,14 +958,27 @@
     <w:r>
       <w:t xml:space="preserve"> / </w:t>
     </w:r>
-    <w:fldSimple w:instr=" NUMPAGES \*Arabic ">
-      <w:r>
-        <w:rPr>
-          <w:noProof/>
-        </w:rPr>
-        <w:t>4</w:t>
-      </w:r>
-    </w:fldSimple>
+    <w:r>
+      <w:fldChar w:fldCharType="begin"/>
+    </w:r>
+    <w:r>
+      <w:instrText xml:space="preserve"> NUMPAGES \*Arabic </w:instrText>
+    </w:r>
+    <w:r>
+      <w:fldChar w:fldCharType="separate"/>
+    </w:r>
+    <w:r>
+      <w:rPr>
+        <w:noProof/>
+      </w:rPr>
+      <w:t>4</w:t>
+    </w:r>
+    <w:r>
+      <w:rPr>
+        <w:noProof/>
+      </w:rPr>
+      <w:fldChar w:fldCharType="end"/>
+    </w:r>
   </w:p>
 </w:ftr>
 </file>
@@ -1103,14 +1047,27 @@
     <w:r>
       <w:t xml:space="preserve"> / </w:t>
     </w:r>
-    <w:fldSimple w:instr=" NUMPAGES \*Arabic ">
-      <w:r>
-        <w:rPr>
-          <w:noProof/>
-        </w:rPr>
-        <w:t>4</w:t>
-      </w:r>
-    </w:fldSimple>
+    <w:r>
+      <w:fldChar w:fldCharType="begin"/>
+    </w:r>
+    <w:r>
+      <w:instrText xml:space="preserve"> NUMPAGES \*Arabic </w:instrText>
+    </w:r>
+    <w:r>
+      <w:fldChar w:fldCharType="separate"/>
+    </w:r>
+    <w:r>
+      <w:rPr>
+        <w:noProof/>
+      </w:rPr>
+      <w:t>4</w:t>
+    </w:r>
+    <w:r>
+      <w:rPr>
+        <w:noProof/>
+      </w:rPr>
+      <w:fldChar w:fldCharType="end"/>
+    </w:r>
   </w:p>
 </w:ftr>
 </file>
@@ -5462,7 +5419,7 @@
 </file>
 
 <file path=customXml/itemProps1.xml><?xml version="1.0" encoding="utf-8"?>
-<ds:datastoreItem xmlns:ds="http://schemas.openxmlformats.org/officeDocument/2006/customXml" ds:itemID="{1528D4AF-124D-4184-BFF5-6A554A482379}">
+<ds:datastoreItem xmlns:ds="http://schemas.openxmlformats.org/officeDocument/2006/customXml" ds:itemID="{EC972CFC-DB9C-468D-BF2E-5F8105E8E92F}">
   <ds:schemaRefs>
     <ds:schemaRef ds:uri="http://schemas.openxmlformats.org/officeDocument/2006/bibliography"/>
   </ds:schemaRefs>

</xml_diff>